<commit_message>
Referenzmaterial eingefügt, Storyline erweitert
</commit_message>
<xml_diff>
--- a/Tell Tale/Novel_Storyline.docx
+++ b/Tell Tale/Novel_Storyline.docx
@@ -6,9 +6,11 @@
       <w:pPr>
         <w:pStyle w:val="Titel"/>
       </w:pPr>
+      <w:proofErr w:type="spellStart"/>
       <w:r>
         <w:t>Novel</w:t>
       </w:r>
+      <w:proofErr w:type="spellEnd"/>
     </w:p>
     <w:p>
       <w:pPr>
@@ -34,7 +36,15 @@
         <w:jc w:val="both"/>
       </w:pPr>
       <w:r>
-        <w:t xml:space="preserve">Zu Forschungszwecken wurden Proben davon im ganzen Land, und dank ihrer sehr einfachen Züchtung, in ganz Europa (und später auch in großen Teilen der Welt) verteilt. Der Einfluss auf kleine Säugetiere und Insekten galt für absolut ungefährlich für Menschen, ggfs </w:t>
+        <w:t xml:space="preserve">Zu Forschungszwecken wurden Proben davon im ganzen Land, und dank ihrer sehr einfachen Züchtung, in ganz Europa (und später auch in großen Teilen der Welt) verteilt. Der Einfluss auf kleine Säugetiere und Insekten galt für absolut ungefährlich für Menschen, </w:t>
+      </w:r>
+      <w:proofErr w:type="spellStart"/>
+      <w:r>
+        <w:t>ggfs</w:t>
+      </w:r>
+      <w:proofErr w:type="spellEnd"/>
+      <w:r>
+        <w:t xml:space="preserve"> </w:t>
       </w:r>
       <w:r>
         <w:t>g</w:t>
@@ -73,7 +83,15 @@
         <w:jc w:val="both"/>
       </w:pPr>
       <w:r>
-        <w:t>Das ganze Problem, wie auch seine Problemlösung, wurden als streng geheim eingestuft. Nur ein paar Regierungsmitglieder wussten davon und instrumentalisierten ihre Sympathisanten in der Wissenschaft – auch aus Schutz vor einer weltweiten, diplomatischen Kriese und Massenpanik.</w:t>
+        <w:t xml:space="preserve">Das ganze Problem, wie auch seine Problemlösung, wurden als streng geheim eingestuft. Nur ein paar Regierungsmitglieder wussten davon und instrumentalisierten ihre Sympathisanten in der Wissenschaft – auch aus Schutz vor </w:t>
+      </w:r>
+      <w:proofErr w:type="gramStart"/>
+      <w:r>
+        <w:t>einer weltweiten, diplomatischen Kriese</w:t>
+      </w:r>
+      <w:proofErr w:type="gramEnd"/>
+      <w:r>
+        <w:t xml:space="preserve"> und Massenpanik.</w:t>
       </w:r>
       <w:r>
         <w:t xml:space="preserve"> Selbst Teile des Wissenschaftsinstituts wussten nicht von dem Grund oder Ziel ihrer Forschung.</w:t>
@@ -175,7 +193,15 @@
         <w:t xml:space="preserve">Auch </w:t>
       </w:r>
       <w:r>
-        <w:t>wenn Plin der Erzähler der Geschichte ist, fängt diese mit einer (kurzen) Rückblende an.</w:t>
+        <w:t xml:space="preserve">wenn </w:t>
+      </w:r>
+      <w:proofErr w:type="spellStart"/>
+      <w:r>
+        <w:t>Plin</w:t>
+      </w:r>
+      <w:proofErr w:type="spellEnd"/>
+      <w:r>
+        <w:t xml:space="preserve"> der Erzähler der Geschichte ist, fängt diese mit einer (kurzen) Rückblende an.</w:t>
       </w:r>
     </w:p>
     <w:p>
@@ -197,16 +223,34 @@
     </w:p>
     <w:p>
       <w:r>
-        <w:t xml:space="preserve">Als Grundwald zurückkehrt, schaut er sich grob die Leiche an und schickt die anderen Polizisten, inklusive Edwin, fort. Es war Selbstmord, heißt es, und daher werde er alleine auf die Leiche aufpassen, bis der Leichenwagen kommt und die Leiche abtransportiert. In Rekordzeit wird der Tatort aufgelöst, trotz Protest von Edwin. Da seine Beobachtungen ignoriert werden, entschließt er sich die letzten Stunden des Wissenschaftlers zu rekonstruieren, um einen möglichen Todesgrund herauszufinden. Jedoch führt seine Spur ein eine Kneipe, in welcher er als Polizist wieder hinausgeschickt hat – Grund dafür war ein nächtlicher Einsatz wegen Ruhestörung, was ihn nicht besonders beliebt bei den Besitzern gemacht hat. Jedoch führ seine einzige Spur in diese Kneipe, daher holt er sich Hilfe bei einem „unbekannten“ Gesicht: seinem Freund und Mitbewohner Plin, der nebenbei auch angehender Journalist ist. Ohne große Umschweife kommt Plin </w:t>
+        <w:t xml:space="preserve">Als Grundwald zurückkehrt, schaut er sich grob die Leiche an und schickt die anderen Polizisten, inklusive Edwin, fort. Es war Selbstmord, heißt es, und daher werde er alleine auf die Leiche aufpassen, bis der Leichenwagen kommt und die Leiche abtransportiert. In Rekordzeit wird der Tatort aufgelöst, trotz Protest von Edwin. Da seine Beobachtungen ignoriert werden, entschließt er sich die letzten Stunden des Wissenschaftlers zu rekonstruieren, um einen möglichen Todesgrund herauszufinden. Jedoch führt seine Spur ein eine Kneipe, in welcher er als Polizist wieder hinausgeschickt hat – Grund dafür war ein nächtlicher Einsatz wegen Ruhestörung, was ihn nicht besonders beliebt bei den Besitzern gemacht hat. Jedoch führ seine einzige Spur in diese Kneipe, daher holt er sich Hilfe bei einem „unbekannten“ Gesicht: seinem Freund und Mitbewohner </w:t>
+      </w:r>
+      <w:proofErr w:type="spellStart"/>
+      <w:r>
+        <w:t>Plin</w:t>
+      </w:r>
+      <w:proofErr w:type="spellEnd"/>
+      <w:r>
+        <w:t xml:space="preserve">, der nebenbei auch angehender Journalist ist. Ohne große Umschweife kommt </w:t>
+      </w:r>
+      <w:proofErr w:type="spellStart"/>
+      <w:r>
+        <w:t>Plin</w:t>
+      </w:r>
+      <w:proofErr w:type="spellEnd"/>
+      <w:r>
+        <w:t xml:space="preserve"> </w:t>
       </w:r>
       <w:r>
         <w:t>seinem Freund zu Hilfe.</w:t>
       </w:r>
     </w:p>
     <w:p>
+      <w:proofErr w:type="spellStart"/>
       <w:r>
         <w:t>Plin</w:t>
       </w:r>
+      <w:proofErr w:type="spellEnd"/>
       <w:r>
         <w:t xml:space="preserve"> und Edwin sind</w:t>
       </w:r>
@@ -238,37 +282,7 @@
         <w:t>Notiz un</w:t>
       </w:r>
       <w:r>
-        <w:t>d ein Telefon. Aus den Daten selbst lässt sich nur wenig ableiten. Plin ist sich sicher, dass das Handy genau zwei falsche Antworten akzeptiert, bevor es sich nach einer Dritten sperrt. Daher beginnt die Suche nach drei sehr wahrscheinlichen, vier-codigen Schlüsseln.</w:t>
-      </w:r>
-      <w:r>
-        <w:t xml:space="preserve"> Dazu finden sie eine vierstellige Personalnummer in den Dokumenten, sowie den Namen des Opfers (und auch dessen </w:t>
-      </w:r>
-      <w:r>
-        <w:lastRenderedPageBreak/>
-        <w:t xml:space="preserve">Position), was die Spur zum polizeilichen Namensregister führt. Denn dort steht das Geburtsdatum (8.2.55), was wiederum ebenfalls eine vierstellige Zahl ist. Eine dritte Zahl erübrigt sich, da Plin die „offensichtliche“ Variante („1234“) bereits ausprobiert, und eine Möglichkeit vergeudet hat. Jedoch funktioniert nicht und das Handy wird gesperrt. </w:t>
-      </w:r>
-      <w:r>
-        <w:t>Sie können nicht tun, bis sie plötzlich kontaktiert werden.</w:t>
-      </w:r>
-    </w:p>
-    <w:p/>
-    <w:p>
-      <w:pPr>
-        <w:pStyle w:val="berschrift2"/>
-      </w:pPr>
-      <w:r>
-        <w:t xml:space="preserve">Kapitel </w:t>
-      </w:r>
-      <w:r>
-        <w:t>2</w:t>
-      </w:r>
-    </w:p>
-    <w:p>
-      <w:r>
-        <w:t>Die beiden Wissenschaftler (X &amp;Y) steigen durch den Tod des Leiters</w:t>
-      </w:r>
-      <w:r>
-        <w:t>, und einer Umstrukturierung, in höhere Kreise auf. Bald merken sie, dass etwas mit ihrer Forschung nicht stimmt – sie erfahren vermehrt Prüfungsergebnisse, welche nur mit Praxisanwendungen zu erklären wäre. Jedoch wären diese äußerst Schmerzhaft</w:t>
+        <w:t>d ein Telefon</w:t>
       </w:r>
       <w:r>
         <w:rPr>
@@ -277,8 +291,105 @@
         <w:footnoteReference w:id="3"/>
       </w:r>
       <w:r>
-        <w:t xml:space="preserve"> (da Experiment an </w:t>
-      </w:r>
+        <w:t xml:space="preserve">. Aus den Daten selbst lässt sich nur wenig ableiten. </w:t>
+      </w:r>
+      <w:proofErr w:type="spellStart"/>
+      <w:r>
+        <w:t>Plin</w:t>
+      </w:r>
+      <w:proofErr w:type="spellEnd"/>
+      <w:r>
+        <w:t xml:space="preserve"> ist sich sicher, dass das Handy genau zwei falsche Antworten akzeptiert, bevor es sich nach einer Dritten sperrt. Daher beginnt die Suche nach drei sehr wahrscheinlichen, vier-</w:t>
+      </w:r>
+      <w:proofErr w:type="spellStart"/>
+      <w:r>
+        <w:t>codigen</w:t>
+      </w:r>
+      <w:proofErr w:type="spellEnd"/>
+      <w:r>
+        <w:t xml:space="preserve"> Schlüsseln.</w:t>
+      </w:r>
+      <w:r>
+        <w:t xml:space="preserve"> Dazu finden sie eine </w:t>
+      </w:r>
+      <w:r>
+        <w:lastRenderedPageBreak/>
+        <w:t xml:space="preserve">vierstellige Personalnummer in den Dokumenten, sowie den Namen des Opfers (und auch dessen Position), was die Spur zum polizeilichen Namensregister führt. Denn dort steht das Geburtsdatum (8.2.55), was wiederum ebenfalls eine vierstellige Zahl ist. Eine dritte Zahl erübrigt sich, da </w:t>
+      </w:r>
+      <w:proofErr w:type="spellStart"/>
+      <w:r>
+        <w:t>Plin</w:t>
+      </w:r>
+      <w:proofErr w:type="spellEnd"/>
+      <w:r>
+        <w:t xml:space="preserve"> die „offensichtliche“ Variante („1234“) bereits ausprobiert, und eine Möglichkeit vergeudet hat. Jedoch funktioniert nicht und das Handy wird gesperrt. </w:t>
+      </w:r>
+      <w:r>
+        <w:t>Sie können nicht tun, bis sie plötzlich kontaktiert werden.</w:t>
+      </w:r>
+    </w:p>
+    <w:p/>
+    <w:p>
+      <w:pPr>
+        <w:pStyle w:val="berschrift2"/>
+      </w:pPr>
+      <w:r>
+        <w:t>Kapitel 2</w:t>
+      </w:r>
+    </w:p>
+    <w:p>
+      <w:r>
+        <w:t>Die beiden Wissenschaftler (X &amp;Y) steigen durch den Tod des Leiters</w:t>
+      </w:r>
+      <w:r>
+        <w:t>, und einer Umstrukturierung</w:t>
+      </w:r>
+      <w:r>
+        <w:t xml:space="preserve"> innerhalb des Instituts</w:t>
+      </w:r>
+      <w:r>
+        <w:t xml:space="preserve">, in höhere Kreise auf und besetzen nun die Position ihrer einzigen Vorgesetzten. Als sie einen ihrer Laborergebnisse entdecken, welchen sie </w:t>
+      </w:r>
+      <w:r>
+        <w:t>vor Wochen weitergeleitet haben, fällt ihnen auf, dass dieser durch Prüfergebnisse erweitert wurde. Jedoch scheinen diese nur durch Praxisanwendungen</w:t>
+      </w:r>
+      <w:r>
+        <w:t xml:space="preserve"> (an Menschen)</w:t>
+      </w:r>
+      <w:r>
+        <w:t xml:space="preserve"> erklärt zu werden, was wiederum ein ethisch </w:t>
+      </w:r>
+      <w:r>
+        <w:t>verwerfliches Problem aufweist da dies Experimente mit giftigen (und tödlichen) Substanzen sind – extrahiert aus der neu entdeckten Pflanze.</w:t>
+      </w:r>
+    </w:p>
+    <w:p>
+      <w:r>
+        <w:t>Ihre</w:t>
+      </w:r>
+      <w:r>
+        <w:t>n</w:t>
+      </w:r>
+      <w:r>
+        <w:t xml:space="preserve"> Anweisungen </w:t>
+      </w:r>
+      <w:r>
+        <w:t>zum Trotz</w:t>
+      </w:r>
+      <w:r>
+        <w:t xml:space="preserve"> stellen sie Nachforschungen an. </w:t>
+      </w:r>
+      <w:r>
+        <w:t xml:space="preserve"> </w:t>
+      </w:r>
+    </w:p>
+    <w:p/>
+    <w:p>
+      <w:r>
+        <w:t xml:space="preserve">Hoch zuladen wäre derer </w:t>
+      </w:r>
+      <w:bookmarkStart w:id="0" w:name="_GoBack"/>
+      <w:bookmarkEnd w:id="0"/>
     </w:p>
     <w:sectPr>
       <w:pgSz w:w="11906" w:h="16838"/>
@@ -405,16 +516,17 @@
         <w:footnoteRef/>
       </w:r>
       <w:r>
-        <w:t xml:space="preserve"> Da an einem Gift, extrahiert aus der Pflanze, experimentiert wird. Es ist auf jeden Fall tödlich und äußerst schmerzhaft, nicht jedoch für Im</w:t>
-      </w:r>
-      <w:r>
-        <w:t>m</w:t>
-      </w:r>
-      <w:r>
-        <w:t>une (also schmerzhaft, jedoch nicht tödlich).</w:t>
-      </w:r>
-      <w:bookmarkStart w:id="0" w:name="_GoBack"/>
-      <w:bookmarkEnd w:id="0"/>
+        <w:t xml:space="preserve"> Hierbei ist zu beachten, dass das Telefon </w:t>
+      </w:r>
+      <w:r>
+        <w:t xml:space="preserve">nur gesperrt und nicht aus ist. Es wird durch ein Ladekabel „am Leben“ gehalten. Das ist wichtig, da hier später ein Anruf </w:t>
+      </w:r>
+      <w:r>
+        <w:t>r</w:t>
+      </w:r>
+      <w:r>
+        <w:t>einkommt.</w:t>
+      </w:r>
     </w:p>
   </w:footnote>
 </w:footnotes>
@@ -1289,7 +1401,7 @@
 </file>
 
 <file path=customXml/itemProps1.xml><?xml version="1.0" encoding="utf-8"?>
-<ds:datastoreItem xmlns:ds="http://schemas.openxmlformats.org/officeDocument/2006/customXml" ds:itemID="{E88323B7-7FDD-44C9-A624-FE6D40AF4F64}">
+<ds:datastoreItem xmlns:ds="http://schemas.openxmlformats.org/officeDocument/2006/customXml" ds:itemID="{D37F0D36-7A6B-4EF9-BA1E-806C34715911}">
   <ds:schemaRefs>
     <ds:schemaRef ds:uri="http://schemas.openxmlformats.org/officeDocument/2006/bibliography"/>
   </ds:schemaRefs>

</xml_diff>

<commit_message>
Storyline und Szenen erweitert.
</commit_message>
<xml_diff>
--- a/Tell Tale/Novel_Storyline.docx
+++ b/Tell Tale/Novel_Storyline.docx
@@ -1,16 +1,14 @@
 
 <file path=word/document.xml><?xml version="1.0" encoding="utf-8"?>
-<w:document xmlns:wpc="http://schemas.microsoft.com/office/word/2010/wordprocessingCanvas" xmlns:cx="http://schemas.microsoft.com/office/drawing/2014/chartex" xmlns:cx1="http://schemas.microsoft.com/office/drawing/2015/9/8/chartex" xmlns:cx2="http://schemas.microsoft.com/office/drawing/2015/10/21/chartex" xmlns:cx3="http://schemas.microsoft.com/office/drawing/2016/5/9/chartex" xmlns:cx4="http://schemas.microsoft.com/office/drawing/2016/5/10/chartex" xmlns:cx5="http://schemas.microsoft.com/office/drawing/2016/5/11/chartex" xmlns:cx6="http://schemas.microsoft.com/office/drawing/2016/5/12/chartex" xmlns:cx7="http://schemas.microsoft.com/office/drawing/2016/5/13/chartex" xmlns:cx8="http://schemas.microsoft.com/office/drawing/2016/5/14/chartex" xmlns:mc="http://schemas.openxmlformats.org/markup-compatibility/2006" xmlns:aink="http://schemas.microsoft.com/office/drawing/2016/ink" xmlns:o="urn:schemas-microsoft-com:office:office" xmlns:r="http://schemas.openxmlformats.org/officeDocument/2006/relationships" xmlns:m="http://schemas.openxmlformats.org/officeDocument/2006/math" xmlns:v="urn:schemas-microsoft-com:vml" xmlns:wp14="http://schemas.microsoft.com/office/word/2010/wordprocessingDrawing" xmlns:wp="http://schemas.openxmlformats.org/drawingml/2006/wordprocessingDrawing" xmlns:w10="urn:schemas-microsoft-com:office:word" xmlns:w="http://schemas.openxmlformats.org/wordprocessingml/2006/main" xmlns:w14="http://schemas.microsoft.com/office/word/2010/wordml" xmlns:w15="http://schemas.microsoft.com/office/word/2012/wordml" xmlns:w16se="http://schemas.microsoft.com/office/word/2015/wordml/symex" xmlns:wpg="http://schemas.microsoft.com/office/word/2010/wordprocessingGroup" xmlns:wpi="http://schemas.microsoft.com/office/word/2010/wordprocessingInk" xmlns:wne="http://schemas.microsoft.com/office/word/2006/wordml" xmlns:wps="http://schemas.microsoft.com/office/word/2010/wordprocessingShape" mc:Ignorable="w14 w15 w16se wp14">
+<w:document xmlns:wpc="http://schemas.microsoft.com/office/word/2010/wordprocessingCanvas" xmlns:cx="http://schemas.microsoft.com/office/drawing/2014/chartex" xmlns:cx1="http://schemas.microsoft.com/office/drawing/2015/9/8/chartex" xmlns:cx2="http://schemas.microsoft.com/office/drawing/2015/10/21/chartex" xmlns:cx3="http://schemas.microsoft.com/office/drawing/2016/5/9/chartex" xmlns:cx4="http://schemas.microsoft.com/office/drawing/2016/5/10/chartex" xmlns:cx5="http://schemas.microsoft.com/office/drawing/2016/5/11/chartex" xmlns:cx6="http://schemas.microsoft.com/office/drawing/2016/5/12/chartex" xmlns:cx7="http://schemas.microsoft.com/office/drawing/2016/5/13/chartex" xmlns:cx8="http://schemas.microsoft.com/office/drawing/2016/5/14/chartex" xmlns:mc="http://schemas.openxmlformats.org/markup-compatibility/2006" xmlns:aink="http://schemas.microsoft.com/office/drawing/2016/ink" xmlns:am3d="http://schemas.microsoft.com/office/drawing/2017/model3d" xmlns:o="urn:schemas-microsoft-com:office:office" xmlns:r="http://schemas.openxmlformats.org/officeDocument/2006/relationships" xmlns:m="http://schemas.openxmlformats.org/officeDocument/2006/math" xmlns:v="urn:schemas-microsoft-com:vml" xmlns:wp14="http://schemas.microsoft.com/office/word/2010/wordprocessingDrawing" xmlns:wp="http://schemas.openxmlformats.org/drawingml/2006/wordprocessingDrawing" xmlns:w10="urn:schemas-microsoft-com:office:word" xmlns:w="http://schemas.openxmlformats.org/wordprocessingml/2006/main" xmlns:w14="http://schemas.microsoft.com/office/word/2010/wordml" xmlns:w15="http://schemas.microsoft.com/office/word/2012/wordml" xmlns:w16cid="http://schemas.microsoft.com/office/word/2016/wordml/cid" xmlns:w16se="http://schemas.microsoft.com/office/word/2015/wordml/symex" xmlns:wpg="http://schemas.microsoft.com/office/word/2010/wordprocessingGroup" xmlns:wpi="http://schemas.microsoft.com/office/word/2010/wordprocessingInk" xmlns:wne="http://schemas.microsoft.com/office/word/2006/wordml" xmlns:wps="http://schemas.microsoft.com/office/word/2010/wordprocessingShape" mc:Ignorable="w14 w15 w16se w16cid wp14">
   <w:body>
     <w:p>
       <w:pPr>
         <w:pStyle w:val="Titel"/>
       </w:pPr>
-      <w:proofErr w:type="spellStart"/>
       <w:r>
         <w:t>Novel</w:t>
       </w:r>
-      <w:proofErr w:type="spellEnd"/>
     </w:p>
     <w:p>
       <w:pPr>
@@ -36,15 +34,7 @@
         <w:jc w:val="both"/>
       </w:pPr>
       <w:r>
-        <w:t xml:space="preserve">Zu Forschungszwecken wurden Proben davon im ganzen Land, und dank ihrer sehr einfachen Züchtung, in ganz Europa (und später auch in großen Teilen der Welt) verteilt. Der Einfluss auf kleine Säugetiere und Insekten galt für absolut ungefährlich für Menschen, </w:t>
-      </w:r>
-      <w:proofErr w:type="spellStart"/>
-      <w:r>
-        <w:t>ggfs</w:t>
-      </w:r>
-      <w:proofErr w:type="spellEnd"/>
-      <w:r>
-        <w:t xml:space="preserve"> </w:t>
+        <w:t xml:space="preserve">Zu Forschungszwecken wurden Proben davon im ganzen Land, und dank ihrer sehr einfachen Züchtung, in ganz Europa (und später auch in großen Teilen der Welt) verteilt. Der Einfluss auf kleine Säugetiere und Insekten galt für absolut ungefährlich für Menschen, ggfs </w:t>
       </w:r>
       <w:r>
         <w:t>g</w:t>
@@ -58,7 +48,13 @@
         <w:jc w:val="both"/>
       </w:pPr>
       <w:r>
-        <w:t>Jedoch tritt bald bei Menschen eine Krankheit auf, welche sich grundlegend von den Symptomen der Tiere unterscheidet. Die Befallenen werden gefangen und eingesperrt, das Problem wird vertuscht. Bald kann man eine Verbindung zu der kürzlich importierten Pflanzenart herstellen. Als eine schwangere Wissenschaftlerin infiziert wurde und daran starb, wird entdeckt, dass das Baby überlebt und eine Immunität entwickeln konnte. Diese Geschehnisse passierten vor etwa 15 Jahre vor den Spielgeschehnissen. Da alle Versuche, ein Gegenmittel herzustellen scheiterten, entschied man sich Gegenmittel anhand von menschlichen Kindern heranzuzüchten. Kinder, deren Eltern eine Infektion erlitten hatten überlebten – wenn auch mit einer sehr niedrigen Überlebenschance. Generell waren Kinder weniger anfällig für die Symptome, als Erwachsene – was auf den unterschiedlichen Entwicklungsfortschritt des Imm</w:t>
+        <w:t>Jedoch tritt bald bei Menschen eine Krankheit auf, welche sich grundlegend von den Symptomen der Tiere unterscheidet. Die Befallenen werden gefangen und eingesperrt, das Problem wird vertuscht. Bald kann man eine Verbindung zu der kürzlich importierten Pflanzenart herstellen. Als eine schwangere Wissenschaftlerin infiziert wurde und daran starb, wird entdeckt, dass das Baby überlebt und eine Immunität entwickeln konnte. Diese Geschehnisse passierten vor etwa 15 Jahre vor den Spielgeschehnissen. Da alle Versuche, ein Gegenmittel herzustellen scheiterten, entschied man sich Gegenmittel anhand von menschlichen Kindern heranzuzüchten. Kinder, deren Eltern eine Infektion erlitten hatten</w:t>
+      </w:r>
+      <w:r>
+        <w:t>,</w:t>
+      </w:r>
+      <w:r>
+        <w:t xml:space="preserve"> überlebten – wenn auch mit einer sehr niedrigen Überlebenschance. Generell waren Kinder weniger anfällig für die Symptome, als Erwachsene – was auf den unterschiedlichen Entwicklungsfortschritt des Imm</w:t>
       </w:r>
       <w:r>
         <w:t>unsystems</w:t>
@@ -83,15 +79,7 @@
         <w:jc w:val="both"/>
       </w:pPr>
       <w:r>
-        <w:t xml:space="preserve">Das ganze Problem, wie auch seine Problemlösung, wurden als streng geheim eingestuft. Nur ein paar Regierungsmitglieder wussten davon und instrumentalisierten ihre Sympathisanten in der Wissenschaft – auch aus Schutz vor </w:t>
-      </w:r>
-      <w:proofErr w:type="gramStart"/>
-      <w:r>
-        <w:t>einer weltweiten, diplomatischen Kriese</w:t>
-      </w:r>
-      <w:proofErr w:type="gramEnd"/>
-      <w:r>
-        <w:t xml:space="preserve"> und Massenpanik.</w:t>
+        <w:t>Das ganze Problem, wie auch seine Problemlösung, wurden als streng geheim eingestuft. Nur ein paar Regierungsmitglieder wussten davon und instrumentalisierten ihre Sympathisanten in der Wissenschaft – auch aus Schutz vor einer weltweiten, diplomatischen Kriese und Massenpanik.</w:t>
       </w:r>
       <w:r>
         <w:t xml:space="preserve"> Selbst Teile des Wissenschaftsinstituts wussten nicht von dem Grund oder Ziel ihrer Forschung.</w:t>
@@ -193,64 +181,38 @@
         <w:t xml:space="preserve">Auch </w:t>
       </w:r>
       <w:r>
-        <w:t xml:space="preserve">wenn </w:t>
-      </w:r>
-      <w:proofErr w:type="spellStart"/>
+        <w:t>wenn Plin der Erzähler der Geschichte ist, fängt diese mit einer (kurzen) Rückblende an.</w:t>
+      </w:r>
+    </w:p>
+    <w:p>
+      <w:r>
+        <w:t xml:space="preserve">Edwin Lengs, ein junger Polizist, wird </w:t>
+      </w:r>
+      <w:r>
+        <w:t xml:space="preserve">mit seinem Vorgesetzten, Kommissar Grundwald, zu einem Mordeinsatz gerufen. </w:t>
+      </w:r>
+      <w:r>
+        <w:t>Es handelt sich um den leitenden Wissenschaftler des örtlichen Wissenschaftsinstituts, welcher in der Vergangenheit unter Korruptionsvorwürfen und Rücktrittsvorwürfen gelitten hatte. Obwohl bereits ein paar Polizisten zur Tatortsicherung vor Ort sind, ist die Leiche noch nic</w:t>
+      </w:r>
+      <w:r>
+        <w:t xml:space="preserve">ht untersucht worden. Selbst Grundwald kommt zunächst nicht dazu, da er einen wichtigen Anruf erhält, was Edwin die Möglichkeit bietet, </w:t>
+      </w:r>
+      <w:r>
+        <w:t>alleine die Leiche grob zu untersuchen. Er stellt fest, dass diese Leiche womöglich durch Fremdeinwirkung getötet wurde.</w:t>
+      </w:r>
+    </w:p>
+    <w:p>
+      <w:r>
+        <w:t xml:space="preserve">Als Grundwald zurückkehrt, schaut er sich grob die Leiche an und schickt die anderen Polizisten, inklusive Edwin, fort. Es war Selbstmord, heißt es, und daher werde er alleine auf die Leiche aufpassen, bis der Leichenwagen kommt und die Leiche abtransportiert. In Rekordzeit wird der Tatort aufgelöst, trotz Protest von Edwin. Da seine Beobachtungen ignoriert werden, entschließt er sich die letzten Stunden des Wissenschaftlers zu rekonstruieren, um einen möglichen Todesgrund herauszufinden. Jedoch führt seine Spur ein eine Kneipe, in welcher er als Polizist wieder hinausgeschickt hat – Grund dafür war ein nächtlicher Einsatz wegen Ruhestörung, was ihn nicht besonders beliebt bei den Besitzern gemacht hat. Jedoch führ seine einzige Spur in diese Kneipe, daher holt er sich Hilfe bei einem „unbekannten“ Gesicht: seinem Freund und Mitbewohner Plin, der nebenbei auch angehender Journalist ist. Ohne große Umschweife kommt Plin </w:t>
+      </w:r>
+      <w:r>
+        <w:t>seinem Freund zu Hilfe.</w:t>
+      </w:r>
+    </w:p>
+    <w:p>
       <w:r>
         <w:t>Plin</w:t>
       </w:r>
-      <w:proofErr w:type="spellEnd"/>
-      <w:r>
-        <w:t xml:space="preserve"> der Erzähler der Geschichte ist, fängt diese mit einer (kurzen) Rückblende an.</w:t>
-      </w:r>
-    </w:p>
-    <w:p>
-      <w:r>
-        <w:t xml:space="preserve">Edwin Lengs, ein junger Polizist, wird </w:t>
-      </w:r>
-      <w:r>
-        <w:t xml:space="preserve">mit seinem Vorgesetzten, Kommissar Grundwald, zu einem Mordeinsatz gerufen. </w:t>
-      </w:r>
-      <w:r>
-        <w:t>Es handelt sich um den leitenden Wissenschaftler des örtlichen Wissenschaftsinstituts, welcher in der Vergangenheit unter Korruptionsvorwürfen und Rücktrittsvorwürfen gelitten hatte. Obwohl bereits ein paar Polizisten zur Tatortsicherung vor Ort sind, ist die Leiche noch nic</w:t>
-      </w:r>
-      <w:r>
-        <w:t xml:space="preserve">ht untersucht worden. Selbst Grundwald kommt zunächst nicht dazu, da er einen wichtigen Anruf erhält, was Edwin die Möglichkeit bietet, </w:t>
-      </w:r>
-      <w:r>
-        <w:t>alleine die Leiche grob zu untersuchen. Er stellt fest, dass diese Leiche womöglich durch Fremdeinwirkung getötet wurde.</w:t>
-      </w:r>
-    </w:p>
-    <w:p>
-      <w:r>
-        <w:t xml:space="preserve">Als Grundwald zurückkehrt, schaut er sich grob die Leiche an und schickt die anderen Polizisten, inklusive Edwin, fort. Es war Selbstmord, heißt es, und daher werde er alleine auf die Leiche aufpassen, bis der Leichenwagen kommt und die Leiche abtransportiert. In Rekordzeit wird der Tatort aufgelöst, trotz Protest von Edwin. Da seine Beobachtungen ignoriert werden, entschließt er sich die letzten Stunden des Wissenschaftlers zu rekonstruieren, um einen möglichen Todesgrund herauszufinden. Jedoch führt seine Spur ein eine Kneipe, in welcher er als Polizist wieder hinausgeschickt hat – Grund dafür war ein nächtlicher Einsatz wegen Ruhestörung, was ihn nicht besonders beliebt bei den Besitzern gemacht hat. Jedoch führ seine einzige Spur in diese Kneipe, daher holt er sich Hilfe bei einem „unbekannten“ Gesicht: seinem Freund und Mitbewohner </w:t>
-      </w:r>
-      <w:proofErr w:type="spellStart"/>
-      <w:r>
-        <w:t>Plin</w:t>
-      </w:r>
-      <w:proofErr w:type="spellEnd"/>
-      <w:r>
-        <w:t xml:space="preserve">, der nebenbei auch angehender Journalist ist. Ohne große Umschweife kommt </w:t>
-      </w:r>
-      <w:proofErr w:type="spellStart"/>
-      <w:r>
-        <w:t>Plin</w:t>
-      </w:r>
-      <w:proofErr w:type="spellEnd"/>
-      <w:r>
-        <w:t xml:space="preserve"> </w:t>
-      </w:r>
-      <w:r>
-        <w:t>seinem Freund zu Hilfe.</w:t>
-      </w:r>
-    </w:p>
-    <w:p>
-      <w:proofErr w:type="spellStart"/>
-      <w:r>
-        <w:t>Plin</w:t>
-      </w:r>
-      <w:proofErr w:type="spellEnd"/>
       <w:r>
         <w:t xml:space="preserve"> und Edwin sind</w:t>
       </w:r>
@@ -291,38 +253,14 @@
         <w:footnoteReference w:id="3"/>
       </w:r>
       <w:r>
-        <w:t xml:space="preserve">. Aus den Daten selbst lässt sich nur wenig ableiten. </w:t>
-      </w:r>
-      <w:proofErr w:type="spellStart"/>
-      <w:r>
-        <w:t>Plin</w:t>
-      </w:r>
-      <w:proofErr w:type="spellEnd"/>
-      <w:r>
-        <w:t xml:space="preserve"> ist sich sicher, dass das Handy genau zwei falsche Antworten akzeptiert, bevor es sich nach einer Dritten sperrt. Daher beginnt die Suche nach drei sehr wahrscheinlichen, vier-</w:t>
-      </w:r>
-      <w:proofErr w:type="spellStart"/>
-      <w:r>
-        <w:t>codigen</w:t>
-      </w:r>
-      <w:proofErr w:type="spellEnd"/>
-      <w:r>
-        <w:t xml:space="preserve"> Schlüsseln.</w:t>
+        <w:t>. Aus den Daten selbst lässt sich nur wenig ableiten. Plin ist sich sicher, dass das Handy genau zwei falsche Antworten akzeptiert, bevor es sich nach einer Dritten sperrt. Daher beginnt die Suche nach drei sehr wahrscheinlichen, vier-codigen Schlüsseln.</w:t>
       </w:r>
       <w:r>
         <w:t xml:space="preserve"> Dazu finden sie eine </w:t>
       </w:r>
       <w:r>
         <w:lastRenderedPageBreak/>
-        <w:t xml:space="preserve">vierstellige Personalnummer in den Dokumenten, sowie den Namen des Opfers (und auch dessen Position), was die Spur zum polizeilichen Namensregister führt. Denn dort steht das Geburtsdatum (8.2.55), was wiederum ebenfalls eine vierstellige Zahl ist. Eine dritte Zahl erübrigt sich, da </w:t>
-      </w:r>
-      <w:proofErr w:type="spellStart"/>
-      <w:r>
-        <w:t>Plin</w:t>
-      </w:r>
-      <w:proofErr w:type="spellEnd"/>
-      <w:r>
-        <w:t xml:space="preserve"> die „offensichtliche“ Variante („1234“) bereits ausprobiert, und eine Möglichkeit vergeudet hat. Jedoch funktioniert nicht und das Handy wird gesperrt. </w:t>
+        <w:t xml:space="preserve">vierstellige Personalnummer in den Dokumenten, sowie den Namen des Opfers (und auch dessen Position), was die Spur zum polizeilichen Namensregister führt. Denn dort steht das Geburtsdatum (8.2.55), was wiederum ebenfalls eine vierstellige Zahl ist. Eine dritte Zahl erübrigt sich, da Plin die „offensichtliche“ Variante („1234“) bereits ausprobiert, und eine Möglichkeit vergeudet hat. Jedoch funktioniert nicht und das Handy wird gesperrt. </w:t>
       </w:r>
       <w:r>
         <w:t>Sie können nicht tun, bis sie plötzlich kontaktiert werden.</w:t>
@@ -377,19 +315,27 @@
         <w:t>zum Trotz</w:t>
       </w:r>
       <w:r>
-        <w:t xml:space="preserve"> stellen sie Nachforschungen an. </w:t>
-      </w:r>
-      <w:r>
-        <w:t xml:space="preserve"> </w:t>
-      </w:r>
-    </w:p>
-    <w:p/>
-    <w:p>
-      <w:r>
-        <w:t xml:space="preserve">Hoch zuladen wäre derer </w:t>
+        <w:t xml:space="preserve"> stellen sie Nachfors</w:t>
+      </w:r>
+      <w:r>
+        <w:t xml:space="preserve">chungen an. </w:t>
+      </w:r>
+      <w:r>
+        <w:t xml:space="preserve">Sie versuchen zurückzuverfolgen, wer diese Expermiente an wem durchgeführt hat. </w:t>
       </w:r>
       <w:bookmarkStart w:id="0" w:name="_GoBack"/>
       <w:bookmarkEnd w:id="0"/>
+    </w:p>
+    <w:p>
+      <w:r>
+        <w:t xml:space="preserve">Sie entdecken das Fehlen verschiedener Originaldokumente </w:t>
+      </w:r>
+    </w:p>
+    <w:p/>
+    <w:p>
+      <w:r>
+        <w:t xml:space="preserve">Hoch zuladen wäre derer </w:t>
+      </w:r>
     </w:p>
     <w:sectPr>
       <w:pgSz w:w="11906" w:h="16838"/>
@@ -402,7 +348,7 @@
 </file>
 
 <file path=word/endnotes.xml><?xml version="1.0" encoding="utf-8"?>
-<w:endnotes xmlns:wpc="http://schemas.microsoft.com/office/word/2010/wordprocessingCanvas" xmlns:cx="http://schemas.microsoft.com/office/drawing/2014/chartex" xmlns:cx1="http://schemas.microsoft.com/office/drawing/2015/9/8/chartex" xmlns:cx2="http://schemas.microsoft.com/office/drawing/2015/10/21/chartex" xmlns:cx3="http://schemas.microsoft.com/office/drawing/2016/5/9/chartex" xmlns:cx4="http://schemas.microsoft.com/office/drawing/2016/5/10/chartex" xmlns:cx5="http://schemas.microsoft.com/office/drawing/2016/5/11/chartex" xmlns:cx6="http://schemas.microsoft.com/office/drawing/2016/5/12/chartex" xmlns:cx7="http://schemas.microsoft.com/office/drawing/2016/5/13/chartex" xmlns:cx8="http://schemas.microsoft.com/office/drawing/2016/5/14/chartex" xmlns:mc="http://schemas.openxmlformats.org/markup-compatibility/2006" xmlns:aink="http://schemas.microsoft.com/office/drawing/2016/ink" xmlns:o="urn:schemas-microsoft-com:office:office" xmlns:r="http://schemas.openxmlformats.org/officeDocument/2006/relationships" xmlns:m="http://schemas.openxmlformats.org/officeDocument/2006/math" xmlns:v="urn:schemas-microsoft-com:vml" xmlns:wp14="http://schemas.microsoft.com/office/word/2010/wordprocessingDrawing" xmlns:wp="http://schemas.openxmlformats.org/drawingml/2006/wordprocessingDrawing" xmlns:w10="urn:schemas-microsoft-com:office:word" xmlns:w="http://schemas.openxmlformats.org/wordprocessingml/2006/main" xmlns:w14="http://schemas.microsoft.com/office/word/2010/wordml" xmlns:w15="http://schemas.microsoft.com/office/word/2012/wordml" xmlns:w16se="http://schemas.microsoft.com/office/word/2015/wordml/symex" xmlns:wpg="http://schemas.microsoft.com/office/word/2010/wordprocessingGroup" xmlns:wpi="http://schemas.microsoft.com/office/word/2010/wordprocessingInk" xmlns:wne="http://schemas.microsoft.com/office/word/2006/wordml" xmlns:wps="http://schemas.microsoft.com/office/word/2010/wordprocessingShape" mc:Ignorable="w14 w15 w16se wp14">
+<w:endnotes xmlns:wpc="http://schemas.microsoft.com/office/word/2010/wordprocessingCanvas" xmlns:cx="http://schemas.microsoft.com/office/drawing/2014/chartex" xmlns:cx1="http://schemas.microsoft.com/office/drawing/2015/9/8/chartex" xmlns:cx2="http://schemas.microsoft.com/office/drawing/2015/10/21/chartex" xmlns:cx3="http://schemas.microsoft.com/office/drawing/2016/5/9/chartex" xmlns:cx4="http://schemas.microsoft.com/office/drawing/2016/5/10/chartex" xmlns:cx5="http://schemas.microsoft.com/office/drawing/2016/5/11/chartex" xmlns:cx6="http://schemas.microsoft.com/office/drawing/2016/5/12/chartex" xmlns:cx7="http://schemas.microsoft.com/office/drawing/2016/5/13/chartex" xmlns:cx8="http://schemas.microsoft.com/office/drawing/2016/5/14/chartex" xmlns:mc="http://schemas.openxmlformats.org/markup-compatibility/2006" xmlns:aink="http://schemas.microsoft.com/office/drawing/2016/ink" xmlns:am3d="http://schemas.microsoft.com/office/drawing/2017/model3d" xmlns:o="urn:schemas-microsoft-com:office:office" xmlns:r="http://schemas.openxmlformats.org/officeDocument/2006/relationships" xmlns:m="http://schemas.openxmlformats.org/officeDocument/2006/math" xmlns:v="urn:schemas-microsoft-com:vml" xmlns:wp14="http://schemas.microsoft.com/office/word/2010/wordprocessingDrawing" xmlns:wp="http://schemas.openxmlformats.org/drawingml/2006/wordprocessingDrawing" xmlns:w10="urn:schemas-microsoft-com:office:word" xmlns:w="http://schemas.openxmlformats.org/wordprocessingml/2006/main" xmlns:w14="http://schemas.microsoft.com/office/word/2010/wordml" xmlns:w15="http://schemas.microsoft.com/office/word/2012/wordml" xmlns:w16cid="http://schemas.microsoft.com/office/word/2016/wordml/cid" xmlns:w16se="http://schemas.microsoft.com/office/word/2015/wordml/symex" xmlns:wpg="http://schemas.microsoft.com/office/word/2010/wordprocessingGroup" xmlns:wpi="http://schemas.microsoft.com/office/word/2010/wordprocessingInk" xmlns:wne="http://schemas.microsoft.com/office/word/2006/wordml" xmlns:wps="http://schemas.microsoft.com/office/word/2010/wordprocessingShape" mc:Ignorable="w14 w15 w16se w16cid wp14">
   <w:endnote w:type="separator" w:id="-1">
     <w:p>
       <w:pPr>
@@ -427,7 +373,7 @@
 </file>
 
 <file path=word/footnotes.xml><?xml version="1.0" encoding="utf-8"?>
-<w:footnotes xmlns:wpc="http://schemas.microsoft.com/office/word/2010/wordprocessingCanvas" xmlns:cx="http://schemas.microsoft.com/office/drawing/2014/chartex" xmlns:cx1="http://schemas.microsoft.com/office/drawing/2015/9/8/chartex" xmlns:cx2="http://schemas.microsoft.com/office/drawing/2015/10/21/chartex" xmlns:cx3="http://schemas.microsoft.com/office/drawing/2016/5/9/chartex" xmlns:cx4="http://schemas.microsoft.com/office/drawing/2016/5/10/chartex" xmlns:cx5="http://schemas.microsoft.com/office/drawing/2016/5/11/chartex" xmlns:cx6="http://schemas.microsoft.com/office/drawing/2016/5/12/chartex" xmlns:cx7="http://schemas.microsoft.com/office/drawing/2016/5/13/chartex" xmlns:cx8="http://schemas.microsoft.com/office/drawing/2016/5/14/chartex" xmlns:mc="http://schemas.openxmlformats.org/markup-compatibility/2006" xmlns:aink="http://schemas.microsoft.com/office/drawing/2016/ink" xmlns:o="urn:schemas-microsoft-com:office:office" xmlns:r="http://schemas.openxmlformats.org/officeDocument/2006/relationships" xmlns:m="http://schemas.openxmlformats.org/officeDocument/2006/math" xmlns:v="urn:schemas-microsoft-com:vml" xmlns:wp14="http://schemas.microsoft.com/office/word/2010/wordprocessingDrawing" xmlns:wp="http://schemas.openxmlformats.org/drawingml/2006/wordprocessingDrawing" xmlns:w10="urn:schemas-microsoft-com:office:word" xmlns:w="http://schemas.openxmlformats.org/wordprocessingml/2006/main" xmlns:w14="http://schemas.microsoft.com/office/word/2010/wordml" xmlns:w15="http://schemas.microsoft.com/office/word/2012/wordml" xmlns:w16se="http://schemas.microsoft.com/office/word/2015/wordml/symex" xmlns:wpg="http://schemas.microsoft.com/office/word/2010/wordprocessingGroup" xmlns:wpi="http://schemas.microsoft.com/office/word/2010/wordprocessingInk" xmlns:wne="http://schemas.microsoft.com/office/word/2006/wordml" xmlns:wps="http://schemas.microsoft.com/office/word/2010/wordprocessingShape" mc:Ignorable="w14 w15 w16se wp14">
+<w:footnotes xmlns:wpc="http://schemas.microsoft.com/office/word/2010/wordprocessingCanvas" xmlns:cx="http://schemas.microsoft.com/office/drawing/2014/chartex" xmlns:cx1="http://schemas.microsoft.com/office/drawing/2015/9/8/chartex" xmlns:cx2="http://schemas.microsoft.com/office/drawing/2015/10/21/chartex" xmlns:cx3="http://schemas.microsoft.com/office/drawing/2016/5/9/chartex" xmlns:cx4="http://schemas.microsoft.com/office/drawing/2016/5/10/chartex" xmlns:cx5="http://schemas.microsoft.com/office/drawing/2016/5/11/chartex" xmlns:cx6="http://schemas.microsoft.com/office/drawing/2016/5/12/chartex" xmlns:cx7="http://schemas.microsoft.com/office/drawing/2016/5/13/chartex" xmlns:cx8="http://schemas.microsoft.com/office/drawing/2016/5/14/chartex" xmlns:mc="http://schemas.openxmlformats.org/markup-compatibility/2006" xmlns:aink="http://schemas.microsoft.com/office/drawing/2016/ink" xmlns:am3d="http://schemas.microsoft.com/office/drawing/2017/model3d" xmlns:o="urn:schemas-microsoft-com:office:office" xmlns:r="http://schemas.openxmlformats.org/officeDocument/2006/relationships" xmlns:m="http://schemas.openxmlformats.org/officeDocument/2006/math" xmlns:v="urn:schemas-microsoft-com:vml" xmlns:wp14="http://schemas.microsoft.com/office/word/2010/wordprocessingDrawing" xmlns:wp="http://schemas.openxmlformats.org/drawingml/2006/wordprocessingDrawing" xmlns:w10="urn:schemas-microsoft-com:office:word" xmlns:w="http://schemas.openxmlformats.org/wordprocessingml/2006/main" xmlns:w14="http://schemas.microsoft.com/office/word/2010/wordml" xmlns:w15="http://schemas.microsoft.com/office/word/2012/wordml" xmlns:w16cid="http://schemas.microsoft.com/office/word/2016/wordml/cid" xmlns:w16se="http://schemas.microsoft.com/office/word/2015/wordml/symex" xmlns:wpg="http://schemas.microsoft.com/office/word/2010/wordprocessingGroup" xmlns:wpi="http://schemas.microsoft.com/office/word/2010/wordprocessingInk" xmlns:wne="http://schemas.microsoft.com/office/word/2006/wordml" xmlns:wps="http://schemas.microsoft.com/office/word/2010/wordprocessingShape" mc:Ignorable="w14 w15 w16se w16cid wp14">
   <w:footnote w:type="separator" w:id="-1">
     <w:p>
       <w:pPr>
@@ -533,7 +479,7 @@
 </file>
 
 <file path=word/styles.xml><?xml version="1.0" encoding="utf-8"?>
-<w:styles xmlns:mc="http://schemas.openxmlformats.org/markup-compatibility/2006" xmlns:r="http://schemas.openxmlformats.org/officeDocument/2006/relationships" xmlns:w="http://schemas.openxmlformats.org/wordprocessingml/2006/main" xmlns:w14="http://schemas.microsoft.com/office/word/2010/wordml" xmlns:w15="http://schemas.microsoft.com/office/word/2012/wordml" xmlns:w16se="http://schemas.microsoft.com/office/word/2015/wordml/symex" mc:Ignorable="w14 w15 w16se">
+<w:styles xmlns:mc="http://schemas.openxmlformats.org/markup-compatibility/2006" xmlns:r="http://schemas.openxmlformats.org/officeDocument/2006/relationships" xmlns:w="http://schemas.openxmlformats.org/wordprocessingml/2006/main" xmlns:w14="http://schemas.microsoft.com/office/word/2010/wordml" xmlns:w15="http://schemas.microsoft.com/office/word/2012/wordml" xmlns:w16cid="http://schemas.microsoft.com/office/word/2016/wordml/cid" xmlns:w16se="http://schemas.microsoft.com/office/word/2015/wordml/symex" mc:Ignorable="w14 w15 w16se w16cid">
   <w:docDefaults>
     <w:rPrDefault>
       <w:rPr>
@@ -549,7 +495,7 @@
       </w:pPr>
     </w:pPrDefault>
   </w:docDefaults>
-  <w:latentStyles w:defLockedState="0" w:defUIPriority="99" w:defSemiHidden="0" w:defUnhideWhenUsed="0" w:defQFormat="0" w:count="374">
+  <w:latentStyles w:defLockedState="0" w:defUIPriority="99" w:defSemiHidden="0" w:defUnhideWhenUsed="0" w:defQFormat="0" w:count="375">
     <w:lsdException w:name="Normal" w:uiPriority="0" w:qFormat="1"/>
     <w:lsdException w:name="heading 1" w:uiPriority="9" w:qFormat="1"/>
     <w:lsdException w:name="heading 2" w:semiHidden="1" w:uiPriority="9" w:unhideWhenUsed="1" w:qFormat="1"/>
@@ -655,7 +601,6 @@
     <w:lsdException w:name="HTML Sample" w:semiHidden="1" w:unhideWhenUsed="1"/>
     <w:lsdException w:name="HTML Typewriter" w:semiHidden="1" w:unhideWhenUsed="1"/>
     <w:lsdException w:name="HTML Variable" w:semiHidden="1" w:unhideWhenUsed="1"/>
-    <w:lsdException w:name="Normal Table" w:semiHidden="1" w:unhideWhenUsed="1"/>
     <w:lsdException w:name="annotation subject" w:semiHidden="1" w:unhideWhenUsed="1"/>
     <w:lsdException w:name="No List" w:semiHidden="1" w:unhideWhenUsed="1"/>
     <w:lsdException w:name="Outline List 1" w:semiHidden="1" w:unhideWhenUsed="1"/>
@@ -702,10 +647,8 @@
     <w:lsdException w:name="Table Subtle 2" w:semiHidden="1" w:unhideWhenUsed="1"/>
     <w:lsdException w:name="Table Web 1" w:semiHidden="1" w:unhideWhenUsed="1"/>
     <w:lsdException w:name="Table Web 2" w:semiHidden="1" w:unhideWhenUsed="1"/>
-    <w:lsdException w:name="Table Web 3" w:semiHidden="1" w:unhideWhenUsed="1"/>
     <w:lsdException w:name="Balloon Text" w:semiHidden="1" w:unhideWhenUsed="1"/>
     <w:lsdException w:name="Table Grid" w:uiPriority="39"/>
-    <w:lsdException w:name="Table Theme" w:semiHidden="1" w:unhideWhenUsed="1"/>
     <w:lsdException w:name="Placeholder Text" w:semiHidden="1"/>
     <w:lsdException w:name="No Spacing" w:uiPriority="1" w:qFormat="1"/>
     <w:lsdException w:name="Light Shading" w:uiPriority="60"/>
@@ -924,6 +867,7 @@
     <w:lsdException w:name="Mention" w:semiHidden="1" w:unhideWhenUsed="1"/>
     <w:lsdException w:name="Smart Hyperlink" w:semiHidden="1" w:unhideWhenUsed="1"/>
     <w:lsdException w:name="Hashtag" w:semiHidden="1" w:unhideWhenUsed="1"/>
+    <w:lsdException w:name="Unresolved Mention" w:semiHidden="1" w:unhideWhenUsed="1"/>
   </w:latentStyles>
   <w:style w:type="paragraph" w:default="1" w:styleId="Standard">
     <w:name w:val="Normal"/>
@@ -1401,7 +1345,7 @@
 </file>
 
 <file path=customXml/itemProps1.xml><?xml version="1.0" encoding="utf-8"?>
-<ds:datastoreItem xmlns:ds="http://schemas.openxmlformats.org/officeDocument/2006/customXml" ds:itemID="{D37F0D36-7A6B-4EF9-BA1E-806C34715911}">
+<ds:datastoreItem xmlns:ds="http://schemas.openxmlformats.org/officeDocument/2006/customXml" ds:itemID="{62918D2A-6B14-418F-81DA-C099F3A19C54}">
   <ds:schemaRefs>
     <ds:schemaRef ds:uri="http://schemas.openxmlformats.org/officeDocument/2006/bibliography"/>
   </ds:schemaRefs>

</xml_diff>